<commit_message>
done main file for lab4a
</commit_message>
<xml_diff>
--- a/src/Lab4/lab4.docx
+++ b/src/Lab4/lab4.docx
@@ -1,6 +1,6 @@
 
 <file path=word/document.xml><?xml version="1.0" encoding="utf-8"?>
-<w:document xmlns:wpc="http://schemas.microsoft.com/office/word/2010/wordprocessingCanvas" xmlns:cx="http://schemas.microsoft.com/office/drawing/2014/chartex" xmlns:cx1="http://schemas.microsoft.com/office/drawing/2015/9/8/chartex" xmlns:mc="http://schemas.openxmlformats.org/markup-compatibility/2006" xmlns:o="urn:schemas-microsoft-com:office:office" xmlns:r="http://schemas.openxmlformats.org/officeDocument/2006/relationships" xmlns:m="http://schemas.openxmlformats.org/officeDocument/2006/math" xmlns:v="urn:schemas-microsoft-com:vml" xmlns:wp14="http://schemas.microsoft.com/office/word/2010/wordprocessingDrawing" xmlns:wp="http://schemas.openxmlformats.org/drawingml/2006/wordprocessingDrawing" xmlns:w10="urn:schemas-microsoft-com:office:word" xmlns:w="http://schemas.openxmlformats.org/wordprocessingml/2006/main" xmlns:w14="http://schemas.microsoft.com/office/word/2010/wordml" xmlns:w15="http://schemas.microsoft.com/office/word/2012/wordml" xmlns:w16se="http://schemas.microsoft.com/office/word/2015/wordml/symex" xmlns:wpg="http://schemas.microsoft.com/office/word/2010/wordprocessingGroup" xmlns:wpi="http://schemas.microsoft.com/office/word/2010/wordprocessingInk" xmlns:wne="http://schemas.microsoft.com/office/word/2006/wordml" xmlns:wps="http://schemas.microsoft.com/office/word/2010/wordprocessingShape" mc:Ignorable="w14 w15 w16se wp14">
+<w:document xmlns:wpc="http://schemas.microsoft.com/office/word/2010/wordprocessingCanvas" xmlns:cx="http://schemas.microsoft.com/office/drawing/2014/chartex" xmlns:cx1="http://schemas.microsoft.com/office/drawing/2015/9/8/chartex" xmlns:cx2="http://schemas.microsoft.com/office/drawing/2015/10/21/chartex" xmlns:cx3="http://schemas.microsoft.com/office/drawing/2016/5/9/chartex" xmlns:cx4="http://schemas.microsoft.com/office/drawing/2016/5/10/chartex" xmlns:cx5="http://schemas.microsoft.com/office/drawing/2016/5/11/chartex" xmlns:cx6="http://schemas.microsoft.com/office/drawing/2016/5/12/chartex" xmlns:cx7="http://schemas.microsoft.com/office/drawing/2016/5/13/chartex" xmlns:cx8="http://schemas.microsoft.com/office/drawing/2016/5/14/chartex" xmlns:mc="http://schemas.openxmlformats.org/markup-compatibility/2006" xmlns:aink="http://schemas.microsoft.com/office/drawing/2016/ink" xmlns:am3d="http://schemas.microsoft.com/office/drawing/2017/model3d" xmlns:o="urn:schemas-microsoft-com:office:office" xmlns:r="http://schemas.openxmlformats.org/officeDocument/2006/relationships" xmlns:m="http://schemas.openxmlformats.org/officeDocument/2006/math" xmlns:v="urn:schemas-microsoft-com:vml" xmlns:wp14="http://schemas.microsoft.com/office/word/2010/wordprocessingDrawing" xmlns:wp="http://schemas.openxmlformats.org/drawingml/2006/wordprocessingDrawing" xmlns:w10="urn:schemas-microsoft-com:office:word" xmlns:w="http://schemas.openxmlformats.org/wordprocessingml/2006/main" xmlns:w14="http://schemas.microsoft.com/office/word/2010/wordml" xmlns:w15="http://schemas.microsoft.com/office/word/2012/wordml" xmlns:w16cex="http://schemas.microsoft.com/office/word/2018/wordml/cex" xmlns:w16cid="http://schemas.microsoft.com/office/word/2016/wordml/cid" xmlns:w16="http://schemas.microsoft.com/office/word/2018/wordml" xmlns:w16sdtdh="http://schemas.microsoft.com/office/word/2020/wordml/sdtdatahash" xmlns:w16se="http://schemas.microsoft.com/office/word/2015/wordml/symex" xmlns:wpg="http://schemas.microsoft.com/office/word/2010/wordprocessingGroup" xmlns:wpi="http://schemas.microsoft.com/office/word/2010/wordprocessingInk" xmlns:wne="http://schemas.microsoft.com/office/word/2006/wordml" xmlns:wps="http://schemas.microsoft.com/office/word/2010/wordprocessingShape" mc:Ignorable="w14 w15 w16se w16cid w16 w16cex w16sdtdh wp14">
   <w:body>
     <w:p>
       <w:pPr>
@@ -9,6 +9,12 @@
           <w:lang w:val="ru-RU"/>
         </w:rPr>
       </w:pPr>
+      <w:r>
+        <w:t>Xxx</w:t>
+      </w:r>
+      <w:r>
+        <w:tab/>
+      </w:r>
       <w:r>
         <w:rPr>
           <w:lang w:val="ru-RU"/>
@@ -90,7 +96,6 @@
         </w:rPr>
         <w:t xml:space="preserve">, </w:t>
       </w:r>
-      <w:proofErr w:type="spellStart"/>
       <w:r>
         <w:rPr>
           <w:b/>
@@ -99,7 +104,6 @@
         </w:rPr>
         <w:t>hashCode</w:t>
       </w:r>
-      <w:proofErr w:type="spellEnd"/>
       <w:r>
         <w:rPr>
           <w:b/>
@@ -114,7 +118,6 @@
         </w:rPr>
         <w:t xml:space="preserve">, </w:t>
       </w:r>
-      <w:proofErr w:type="spellStart"/>
       <w:r>
         <w:rPr>
           <w:b/>
@@ -123,7 +126,6 @@
         </w:rPr>
         <w:t>toString</w:t>
       </w:r>
-      <w:proofErr w:type="spellEnd"/>
       <w:r>
         <w:rPr>
           <w:b/>
@@ -158,8 +160,6 @@
         </w:rPr>
         <w:t>.</w:t>
       </w:r>
-      <w:bookmarkStart w:id="1" w:name="_GoBack"/>
-      <w:bookmarkEnd w:id="1"/>
     </w:p>
     <w:p>
       <w:pPr>
@@ -1278,21 +1278,7 @@
         <w:rPr>
           <w:lang w:val="ru-RU" w:eastAsia="ru-RU" w:bidi="ru-RU"/>
         </w:rPr>
-        <w:t xml:space="preserve">. Методы: расцвести, </w:t>
-      </w:r>
-      <w:proofErr w:type="spellStart"/>
-      <w:r>
-        <w:rPr>
-          <w:lang w:val="ru-RU" w:eastAsia="ru-RU" w:bidi="ru-RU"/>
-        </w:rPr>
-        <w:t>завять</w:t>
-      </w:r>
-      <w:proofErr w:type="spellEnd"/>
-      <w:r>
-        <w:rPr>
-          <w:lang w:val="ru-RU" w:eastAsia="ru-RU" w:bidi="ru-RU"/>
-        </w:rPr>
-        <w:t>, вывести на консоль цвет бутона.</w:t>
+        <w:t>. Методы: расцвести, завять, вывести на консоль цвет бутона.</w:t>
       </w:r>
     </w:p>
     <w:p>
@@ -2559,42 +2545,14 @@
         <w:rPr>
           <w:lang w:val="ru-RU" w:eastAsia="ru-RU" w:bidi="ru-RU"/>
         </w:rPr>
-        <w:t xml:space="preserve">. Определить иерархию страховых обязательств. Собрать из обязательств </w:t>
-      </w:r>
-      <w:proofErr w:type="spellStart"/>
-      <w:r>
-        <w:rPr>
-          <w:lang w:val="ru-RU" w:eastAsia="ru-RU" w:bidi="ru-RU"/>
-        </w:rPr>
-        <w:t>дериватив</w:t>
-      </w:r>
-      <w:proofErr w:type="spellEnd"/>
-      <w:r>
-        <w:rPr>
-          <w:lang w:val="ru-RU" w:eastAsia="ru-RU" w:bidi="ru-RU"/>
-        </w:rPr>
-        <w:t>. Подсчитать стоимость. Провести сортировку обяза</w:t>
+        <w:t>. Определить иерархию страховых обязательств. Собрать из обязательств дериватив. Подсчитать стоимость. Провести сортировку обяза</w:t>
       </w:r>
       <w:r>
         <w:rPr>
           <w:lang w:val="ru-RU" w:eastAsia="ru-RU" w:bidi="ru-RU"/>
         </w:rPr>
         <w:softHyphen/>
-        <w:t xml:space="preserve">тельств в </w:t>
-      </w:r>
-      <w:proofErr w:type="spellStart"/>
-      <w:r>
-        <w:rPr>
-          <w:lang w:val="ru-RU" w:eastAsia="ru-RU" w:bidi="ru-RU"/>
-        </w:rPr>
-        <w:t>деривативе</w:t>
-      </w:r>
-      <w:proofErr w:type="spellEnd"/>
-      <w:r>
-        <w:rPr>
-          <w:lang w:val="ru-RU" w:eastAsia="ru-RU" w:bidi="ru-RU"/>
-        </w:rPr>
-        <w:t xml:space="preserve"> на основе </w:t>
+        <w:t xml:space="preserve">тельств в деривативе на основе </w:t>
       </w:r>
       <w:r>
         <w:rPr>
@@ -2608,21 +2566,7 @@
           <w:lang w:val="ru-RU" w:eastAsia="ru-RU" w:bidi="ru-RU"/>
         </w:rPr>
         <w:softHyphen/>
-        <w:t xml:space="preserve">ство в </w:t>
-      </w:r>
-      <w:proofErr w:type="spellStart"/>
-      <w:r>
-        <w:rPr>
-          <w:lang w:val="ru-RU" w:eastAsia="ru-RU" w:bidi="ru-RU"/>
-        </w:rPr>
-        <w:t>деривативе</w:t>
-      </w:r>
-      <w:proofErr w:type="spellEnd"/>
-      <w:r>
-        <w:rPr>
-          <w:lang w:val="ru-RU" w:eastAsia="ru-RU" w:bidi="ru-RU"/>
-        </w:rPr>
-        <w:t>, соответствующее заданному диапазону параметров.</w:t>
+        <w:t>ство в деривативе, соответствующее заданному диапазону параметров.</w:t>
       </w:r>
     </w:p>
     <w:p>
@@ -2940,7 +2884,7 @@
 </file>
 
 <file path=word/numbering.xml><?xml version="1.0" encoding="utf-8"?>
-<w:numbering xmlns:wpc="http://schemas.microsoft.com/office/word/2010/wordprocessingCanvas" xmlns:cx="http://schemas.microsoft.com/office/drawing/2014/chartex" xmlns:cx1="http://schemas.microsoft.com/office/drawing/2015/9/8/chartex" xmlns:mc="http://schemas.openxmlformats.org/markup-compatibility/2006" xmlns:o="urn:schemas-microsoft-com:office:office" xmlns:r="http://schemas.openxmlformats.org/officeDocument/2006/relationships" xmlns:m="http://schemas.openxmlformats.org/officeDocument/2006/math" xmlns:v="urn:schemas-microsoft-com:vml" xmlns:wp14="http://schemas.microsoft.com/office/word/2010/wordprocessingDrawing" xmlns:wp="http://schemas.openxmlformats.org/drawingml/2006/wordprocessingDrawing" xmlns:w10="urn:schemas-microsoft-com:office:word" xmlns:w="http://schemas.openxmlformats.org/wordprocessingml/2006/main" xmlns:w14="http://schemas.microsoft.com/office/word/2010/wordml" xmlns:w15="http://schemas.microsoft.com/office/word/2012/wordml" xmlns:w16se="http://schemas.microsoft.com/office/word/2015/wordml/symex" xmlns:wpg="http://schemas.microsoft.com/office/word/2010/wordprocessingGroup" xmlns:wpi="http://schemas.microsoft.com/office/word/2010/wordprocessingInk" xmlns:wne="http://schemas.microsoft.com/office/word/2006/wordml" xmlns:wps="http://schemas.microsoft.com/office/word/2010/wordprocessingShape" mc:Ignorable="w14 w15 w16se wp14">
+<w:numbering xmlns:wpc="http://schemas.microsoft.com/office/word/2010/wordprocessingCanvas" xmlns:cx="http://schemas.microsoft.com/office/drawing/2014/chartex" xmlns:cx1="http://schemas.microsoft.com/office/drawing/2015/9/8/chartex" xmlns:cx2="http://schemas.microsoft.com/office/drawing/2015/10/21/chartex" xmlns:cx3="http://schemas.microsoft.com/office/drawing/2016/5/9/chartex" xmlns:cx4="http://schemas.microsoft.com/office/drawing/2016/5/10/chartex" xmlns:cx5="http://schemas.microsoft.com/office/drawing/2016/5/11/chartex" xmlns:cx6="http://schemas.microsoft.com/office/drawing/2016/5/12/chartex" xmlns:cx7="http://schemas.microsoft.com/office/drawing/2016/5/13/chartex" xmlns:cx8="http://schemas.microsoft.com/office/drawing/2016/5/14/chartex" xmlns:mc="http://schemas.openxmlformats.org/markup-compatibility/2006" xmlns:aink="http://schemas.microsoft.com/office/drawing/2016/ink" xmlns:am3d="http://schemas.microsoft.com/office/drawing/2017/model3d" xmlns:o="urn:schemas-microsoft-com:office:office" xmlns:r="http://schemas.openxmlformats.org/officeDocument/2006/relationships" xmlns:m="http://schemas.openxmlformats.org/officeDocument/2006/math" xmlns:v="urn:schemas-microsoft-com:vml" xmlns:wp14="http://schemas.microsoft.com/office/word/2010/wordprocessingDrawing" xmlns:wp="http://schemas.openxmlformats.org/drawingml/2006/wordprocessingDrawing" xmlns:w10="urn:schemas-microsoft-com:office:word" xmlns:w="http://schemas.openxmlformats.org/wordprocessingml/2006/main" xmlns:w14="http://schemas.microsoft.com/office/word/2010/wordml" xmlns:w15="http://schemas.microsoft.com/office/word/2012/wordml" xmlns:w16cex="http://schemas.microsoft.com/office/word/2018/wordml/cex" xmlns:w16cid="http://schemas.microsoft.com/office/word/2016/wordml/cid" xmlns:w16="http://schemas.microsoft.com/office/word/2018/wordml" xmlns:w16sdtdh="http://schemas.microsoft.com/office/word/2020/wordml/sdtdatahash" xmlns:w16se="http://schemas.microsoft.com/office/word/2015/wordml/symex" xmlns:wpg="http://schemas.microsoft.com/office/word/2010/wordprocessingGroup" xmlns:wpi="http://schemas.microsoft.com/office/word/2010/wordprocessingInk" xmlns:wne="http://schemas.microsoft.com/office/word/2006/wordml" xmlns:wps="http://schemas.microsoft.com/office/word/2010/wordprocessingShape" mc:Ignorable="w14 w15 w16se w16cid w16 w16cex w16sdtdh wp14">
   <w:abstractNum w:abstractNumId="0" w15:restartNumberingAfterBreak="0">
     <w:nsid w:val="0DD00BBA"/>
     <w:multiLevelType w:val="multilevel"/>
@@ -3233,7 +3177,7 @@
 </file>
 
 <file path=word/styles.xml><?xml version="1.0" encoding="utf-8"?>
-<w:styles xmlns:mc="http://schemas.openxmlformats.org/markup-compatibility/2006" xmlns:r="http://schemas.openxmlformats.org/officeDocument/2006/relationships" xmlns:w="http://schemas.openxmlformats.org/wordprocessingml/2006/main" xmlns:w14="http://schemas.microsoft.com/office/word/2010/wordml" xmlns:w15="http://schemas.microsoft.com/office/word/2012/wordml" xmlns:w16se="http://schemas.microsoft.com/office/word/2015/wordml/symex" mc:Ignorable="w14 w15 w16se">
+<w:styles xmlns:mc="http://schemas.openxmlformats.org/markup-compatibility/2006" xmlns:r="http://schemas.openxmlformats.org/officeDocument/2006/relationships" xmlns:w="http://schemas.openxmlformats.org/wordprocessingml/2006/main" xmlns:w14="http://schemas.microsoft.com/office/word/2010/wordml" xmlns:w15="http://schemas.microsoft.com/office/word/2012/wordml" xmlns:w16cex="http://schemas.microsoft.com/office/word/2018/wordml/cex" xmlns:w16cid="http://schemas.microsoft.com/office/word/2016/wordml/cid" xmlns:w16="http://schemas.microsoft.com/office/word/2018/wordml" xmlns:w16sdtdh="http://schemas.microsoft.com/office/word/2020/wordml/sdtdatahash" xmlns:w16se="http://schemas.microsoft.com/office/word/2015/wordml/symex" mc:Ignorable="w14 w15 w16se w16cid w16 w16cex w16sdtdh">
   <w:docDefaults>
     <w:rPrDefault>
       <w:rPr>
@@ -3249,7 +3193,7 @@
       </w:pPr>
     </w:pPrDefault>
   </w:docDefaults>
-  <w:latentStyles w:defLockedState="0" w:defUIPriority="99" w:defSemiHidden="0" w:defUnhideWhenUsed="0" w:defQFormat="0" w:count="371">
+  <w:latentStyles w:defLockedState="0" w:defUIPriority="99" w:defSemiHidden="0" w:defUnhideWhenUsed="0" w:defQFormat="0" w:count="376">
     <w:lsdException w:name="Normal" w:uiPriority="0" w:qFormat="1"/>
     <w:lsdException w:name="heading 1" w:uiPriority="9" w:qFormat="1"/>
     <w:lsdException w:name="heading 2" w:semiHidden="1" w:uiPriority="9" w:unhideWhenUsed="1" w:qFormat="1"/>
@@ -3355,7 +3299,6 @@
     <w:lsdException w:name="HTML Sample" w:semiHidden="1" w:unhideWhenUsed="1"/>
     <w:lsdException w:name="HTML Typewriter" w:semiHidden="1" w:unhideWhenUsed="1"/>
     <w:lsdException w:name="HTML Variable" w:semiHidden="1" w:unhideWhenUsed="1"/>
-    <w:lsdException w:name="Normal Table" w:semiHidden="1" w:unhideWhenUsed="1"/>
     <w:lsdException w:name="annotation subject" w:semiHidden="1" w:unhideWhenUsed="1"/>
     <w:lsdException w:name="No List" w:semiHidden="1" w:unhideWhenUsed="1"/>
     <w:lsdException w:name="Outline List 1" w:semiHidden="1" w:unhideWhenUsed="1"/>
@@ -3398,11 +3341,8 @@
     <w:lsdException w:name="Table Contemporary" w:semiHidden="1" w:unhideWhenUsed="1"/>
     <w:lsdException w:name="Table Elegant" w:semiHidden="1" w:unhideWhenUsed="1"/>
     <w:lsdException w:name="Table Professional" w:semiHidden="1" w:unhideWhenUsed="1"/>
-    <w:lsdException w:name="Table Subtle 1" w:semiHidden="1" w:unhideWhenUsed="1"/>
     <w:lsdException w:name="Table Subtle 2" w:semiHidden="1" w:unhideWhenUsed="1"/>
     <w:lsdException w:name="Table Web 1" w:semiHidden="1" w:unhideWhenUsed="1"/>
-    <w:lsdException w:name="Table Web 2" w:semiHidden="1" w:unhideWhenUsed="1"/>
-    <w:lsdException w:name="Table Web 3" w:semiHidden="1" w:unhideWhenUsed="1"/>
     <w:lsdException w:name="Balloon Text" w:semiHidden="1" w:unhideWhenUsed="1"/>
     <w:lsdException w:name="Table Grid" w:uiPriority="39"/>
     <w:lsdException w:name="Table Theme" w:semiHidden="1" w:unhideWhenUsed="1"/>
@@ -3621,6 +3561,11 @@
     <w:lsdException w:name="List Table 5 Dark Accent 6" w:uiPriority="50"/>
     <w:lsdException w:name="List Table 6 Colorful Accent 6" w:uiPriority="51"/>
     <w:lsdException w:name="List Table 7 Colorful Accent 6" w:uiPriority="52"/>
+    <w:lsdException w:name="Mention" w:semiHidden="1" w:unhideWhenUsed="1"/>
+    <w:lsdException w:name="Smart Hyperlink" w:semiHidden="1" w:unhideWhenUsed="1"/>
+    <w:lsdException w:name="Hashtag" w:semiHidden="1" w:unhideWhenUsed="1"/>
+    <w:lsdException w:name="Unresolved Mention" w:semiHidden="1" w:unhideWhenUsed="1"/>
+    <w:lsdException w:name="Smart Link" w:semiHidden="1" w:unhideWhenUsed="1"/>
   </w:latentStyles>
   <w:style w:type="paragraph" w:default="1" w:styleId="a">
     <w:name w:val="Normal"/>

</xml_diff>

<commit_message>
create abstact class Candy and package Candies
</commit_message>
<xml_diff>
--- a/src/Lab4/lab4.docx
+++ b/src/Lab4/lab4.docx
@@ -10,12 +10,6 @@
         </w:rPr>
       </w:pPr>
       <w:r>
-        <w:t>Xxx</w:t>
-      </w:r>
-      <w:r>
-        <w:tab/>
-      </w:r>
-      <w:r>
         <w:rPr>
           <w:lang w:val="ru-RU"/>
         </w:rPr>
@@ -62,89 +56,19 @@
           <w:lang w:val="ru-RU" w:eastAsia="ru-RU" w:bidi="ru-RU"/>
         </w:rPr>
         <w:softHyphen/>
-        <w:t xml:space="preserve">нии. Наследование применять только в тех заданиях, в которых это логически обосновано. Аргументировать принадлежность классу каждого создаваемого метода и корректно переопределить для каждого класса методы </w:t>
-      </w:r>
-      <w:proofErr w:type="gramStart"/>
-      <w:r>
-        <w:rPr>
-          <w:b/>
-          <w:bCs/>
-          <w:lang w:bidi="en-US"/>
-        </w:rPr>
-        <w:t>equals</w:t>
-      </w:r>
-      <w:r>
-        <w:rPr>
-          <w:b/>
-          <w:bCs/>
+        <w:t>нии. Наследование применять только в тех заданиях, в которых это логически обосновано. Аргументировать принадлежность классу каждого создаваемого метода и корректно</w:t>
+      </w:r>
+      <w:r>
+        <w:rPr>
+          <w:lang w:val="ru-RU" w:eastAsia="ru-RU" w:bidi="ru-RU"/>
+        </w:rPr>
+        <w:t xml:space="preserve">. </w:t>
+      </w:r>
+      <w:r>
+        <w:rPr>
           <w:lang w:val="ru-RU" w:bidi="en-US"/>
         </w:rPr>
-        <w:t>(</w:t>
-      </w:r>
-      <w:proofErr w:type="gramEnd"/>
-      <w:r>
-        <w:rPr>
-          <w:b/>
-          <w:bCs/>
-          <w:lang w:val="ru-RU" w:bidi="en-US"/>
-        </w:rPr>
-        <w:t>)</w:t>
-      </w:r>
-      <w:r>
-        <w:rPr>
-          <w:lang w:val="ru-RU" w:bidi="en-US"/>
-        </w:rPr>
-        <w:t xml:space="preserve">, </w:t>
-      </w:r>
-      <w:r>
-        <w:rPr>
-          <w:b/>
-          <w:bCs/>
-          <w:lang w:bidi="en-US"/>
-        </w:rPr>
-        <w:t>hashCode</w:t>
-      </w:r>
-      <w:r>
-        <w:rPr>
-          <w:b/>
-          <w:bCs/>
-          <w:lang w:val="ru-RU" w:bidi="en-US"/>
-        </w:rPr>
-        <w:t>()</w:t>
-      </w:r>
-      <w:r>
-        <w:rPr>
-          <w:lang w:val="ru-RU" w:bidi="en-US"/>
-        </w:rPr>
-        <w:t xml:space="preserve">, </w:t>
-      </w:r>
-      <w:r>
-        <w:rPr>
-          <w:b/>
-          <w:bCs/>
-          <w:lang w:bidi="en-US"/>
-        </w:rPr>
-        <w:t>toString</w:t>
-      </w:r>
-      <w:r>
-        <w:rPr>
-          <w:b/>
-          <w:bCs/>
-          <w:lang w:val="ru-RU" w:bidi="en-US"/>
-        </w:rPr>
-        <w:t>()</w:t>
-      </w:r>
-      <w:r>
-        <w:rPr>
-          <w:lang w:val="ru-RU" w:bidi="en-US"/>
-        </w:rPr>
-        <w:t>.</w:t>
-      </w:r>
-      <w:r>
-        <w:rPr>
-          <w:lang w:val="ru-RU" w:bidi="en-US"/>
-        </w:rPr>
-        <w:t xml:space="preserve"> ИСПОЛЬЗОВАТЬ </w:t>
+        <w:t xml:space="preserve">ИСПОЛЬЗОВАТЬ </w:t>
       </w:r>
       <w:bookmarkStart w:id="0" w:name="bookmark421"/>
       <w:r>
@@ -1278,7 +1202,21 @@
         <w:rPr>
           <w:lang w:val="ru-RU" w:eastAsia="ru-RU" w:bidi="ru-RU"/>
         </w:rPr>
-        <w:t>. Методы: расцвести, завять, вывести на консоль цвет бутона.</w:t>
+        <w:t xml:space="preserve">. Методы: расцвести, </w:t>
+      </w:r>
+      <w:proofErr w:type="spellStart"/>
+      <w:r>
+        <w:rPr>
+          <w:lang w:val="ru-RU" w:eastAsia="ru-RU" w:bidi="ru-RU"/>
+        </w:rPr>
+        <w:t>завять</w:t>
+      </w:r>
+      <w:proofErr w:type="spellEnd"/>
+      <w:r>
+        <w:rPr>
+          <w:lang w:val="ru-RU" w:eastAsia="ru-RU" w:bidi="ru-RU"/>
+        </w:rPr>
+        <w:t>, вывести на консоль цвет бутона.</w:t>
       </w:r>
     </w:p>
     <w:p>
@@ -1551,57 +1489,63 @@
         <w:rPr>
           <w:lang w:val="ru-RU" w:eastAsia="ru-RU" w:bidi="ru-RU"/>
         </w:rPr>
+        <w:t xml:space="preserve">Создать объект класса </w:t>
+      </w:r>
+      <w:r>
+        <w:rPr>
+          <w:b/>
+          <w:bCs/>
+          <w:lang w:val="ru-RU" w:eastAsia="ru-RU" w:bidi="ru-RU"/>
+        </w:rPr>
+        <w:t>Сутки</w:t>
+      </w:r>
+      <w:r>
+        <w:rPr>
+          <w:lang w:val="ru-RU" w:eastAsia="ru-RU" w:bidi="ru-RU"/>
+        </w:rPr>
+        <w:t xml:space="preserve">, используя классы </w:t>
+      </w:r>
+      <w:r>
+        <w:rPr>
+          <w:b/>
+          <w:bCs/>
+          <w:lang w:val="ru-RU" w:eastAsia="ru-RU" w:bidi="ru-RU"/>
+        </w:rPr>
+        <w:t>Час</w:t>
+      </w:r>
+      <w:r>
+        <w:rPr>
+          <w:lang w:val="ru-RU" w:eastAsia="ru-RU" w:bidi="ru-RU"/>
+        </w:rPr>
+        <w:t xml:space="preserve">, </w:t>
+      </w:r>
+      <w:r>
+        <w:rPr>
+          <w:b/>
+          <w:bCs/>
+          <w:lang w:val="ru-RU" w:eastAsia="ru-RU" w:bidi="ru-RU"/>
+        </w:rPr>
+        <w:t>Минута</w:t>
+      </w:r>
+      <w:r>
+        <w:rPr>
+          <w:lang w:val="ru-RU" w:eastAsia="ru-RU" w:bidi="ru-RU"/>
+        </w:rPr>
+        <w:t>. Методы: выве</w:t>
+      </w:r>
+      <w:r>
+        <w:rPr>
+          <w:lang w:val="ru-RU" w:eastAsia="ru-RU" w:bidi="ru-RU"/>
+        </w:rPr>
+        <w:softHyphen/>
+        <w:t xml:space="preserve">сти на консоль </w:t>
+      </w:r>
+      <w:r>
+        <w:rPr>
+          <w:lang w:val="ru-RU" w:eastAsia="ru-RU" w:bidi="ru-RU"/>
+        </w:rPr>
         <w:lastRenderedPageBreak/>
-        <w:t xml:space="preserve">Создать объект класса </w:t>
-      </w:r>
-      <w:r>
-        <w:rPr>
-          <w:b/>
-          <w:bCs/>
-          <w:lang w:val="ru-RU" w:eastAsia="ru-RU" w:bidi="ru-RU"/>
-        </w:rPr>
-        <w:t>Сутки</w:t>
-      </w:r>
-      <w:r>
-        <w:rPr>
-          <w:lang w:val="ru-RU" w:eastAsia="ru-RU" w:bidi="ru-RU"/>
-        </w:rPr>
-        <w:t xml:space="preserve">, используя классы </w:t>
-      </w:r>
-      <w:r>
-        <w:rPr>
-          <w:b/>
-          <w:bCs/>
-          <w:lang w:val="ru-RU" w:eastAsia="ru-RU" w:bidi="ru-RU"/>
-        </w:rPr>
-        <w:t>Час</w:t>
-      </w:r>
-      <w:r>
-        <w:rPr>
-          <w:lang w:val="ru-RU" w:eastAsia="ru-RU" w:bidi="ru-RU"/>
-        </w:rPr>
-        <w:t xml:space="preserve">, </w:t>
-      </w:r>
-      <w:r>
-        <w:rPr>
-          <w:b/>
-          <w:bCs/>
-          <w:lang w:val="ru-RU" w:eastAsia="ru-RU" w:bidi="ru-RU"/>
-        </w:rPr>
-        <w:t>Минута</w:t>
-      </w:r>
-      <w:r>
-        <w:rPr>
-          <w:lang w:val="ru-RU" w:eastAsia="ru-RU" w:bidi="ru-RU"/>
-        </w:rPr>
-        <w:t>. Методы: выве</w:t>
-      </w:r>
-      <w:r>
-        <w:rPr>
-          <w:lang w:val="ru-RU" w:eastAsia="ru-RU" w:bidi="ru-RU"/>
-        </w:rPr>
-        <w:softHyphen/>
-        <w:t>сти на консоль текущее время, рассчитать время суток (утро, день, вечер, ночь).</w:t>
+        <w:t>текущее время, рассчитать время суток (утро, день, вечер, ночь).</w:t>
       </w:r>
     </w:p>
     <w:p>
@@ -3299,6 +3243,7 @@
     <w:lsdException w:name="HTML Sample" w:semiHidden="1" w:unhideWhenUsed="1"/>
     <w:lsdException w:name="HTML Typewriter" w:semiHidden="1" w:unhideWhenUsed="1"/>
     <w:lsdException w:name="HTML Variable" w:semiHidden="1" w:unhideWhenUsed="1"/>
+    <w:lsdException w:name="Normal Table" w:semiHidden="1" w:unhideWhenUsed="1"/>
     <w:lsdException w:name="annotation subject" w:semiHidden="1" w:unhideWhenUsed="1"/>
     <w:lsdException w:name="No List" w:semiHidden="1" w:unhideWhenUsed="1"/>
     <w:lsdException w:name="Outline List 1" w:semiHidden="1" w:unhideWhenUsed="1"/>
@@ -3341,8 +3286,11 @@
     <w:lsdException w:name="Table Contemporary" w:semiHidden="1" w:unhideWhenUsed="1"/>
     <w:lsdException w:name="Table Elegant" w:semiHidden="1" w:unhideWhenUsed="1"/>
     <w:lsdException w:name="Table Professional" w:semiHidden="1" w:unhideWhenUsed="1"/>
+    <w:lsdException w:name="Table Subtle 1" w:semiHidden="1" w:unhideWhenUsed="1"/>
     <w:lsdException w:name="Table Subtle 2" w:semiHidden="1" w:unhideWhenUsed="1"/>
     <w:lsdException w:name="Table Web 1" w:semiHidden="1" w:unhideWhenUsed="1"/>
+    <w:lsdException w:name="Table Web 2" w:semiHidden="1" w:unhideWhenUsed="1"/>
+    <w:lsdException w:name="Table Web 3" w:semiHidden="1" w:unhideWhenUsed="1"/>
     <w:lsdException w:name="Balloon Text" w:semiHidden="1" w:unhideWhenUsed="1"/>
     <w:lsdException w:name="Table Grid" w:uiPriority="39"/>
     <w:lsdException w:name="Table Theme" w:semiHidden="1" w:unhideWhenUsed="1"/>

</xml_diff>